<commit_message>
create function module for task structure definitions
</commit_message>
<xml_diff>
--- a/results and plots/models.docx
+++ b/results and plots/models.docx
@@ -503,6 +503,45 @@
         </w:rPr>
         <w:br/>
       </w:r>
+      <w:r>
+        <w:rPr>
+          <w:sz w:val="24"/>
+          <w:szCs w:val="24"/>
+          <w:lang w:val="en-US"/>
+        </w:rPr>
+        <w:br/>
+        <w:t xml:space="preserve">a. But can’t we just adjust discount factor and rewards to get same structure? There is also the notion of efficacy and by allowing agent the action of trying all in one day </w:t>
+      </w:r>
+      <w:r>
+        <w:rPr>
+          <w:sz w:val="24"/>
+          <w:szCs w:val="24"/>
+          <w:lang w:val="en-US"/>
+        </w:rPr>
+        <w:lastRenderedPageBreak/>
+        <w:t>vs in a week, having 10 days is like having a lot of timesteps. One solution is to have fewer units available per day but seems a bit arbitrary.</w:t>
+      </w:r>
+      <w:bookmarkStart w:id="0" w:name="_GoBack"/>
+      <w:bookmarkEnd w:id="0"/>
+      <w:r>
+        <w:rPr>
+          <w:sz w:val="24"/>
+          <w:szCs w:val="24"/>
+          <w:lang w:val="en-US"/>
+        </w:rPr>
+        <w:t xml:space="preserve"> </w:t>
+      </w:r>
+    </w:p>
+    <w:p>
+      <w:pPr>
+        <w:pStyle w:val="ListParagraph"/>
+        <w:ind w:left="644"/>
+        <w:rPr>
+          <w:sz w:val="24"/>
+          <w:szCs w:val="24"/>
+          <w:lang w:val="en-US"/>
+        </w:rPr>
+      </w:pPr>
     </w:p>
     <w:p>
       <w:pPr>
@@ -539,16 +578,7 @@
           <w:szCs w:val="24"/>
           <w:lang w:val="en-US"/>
         </w:rPr>
-        <w:t xml:space="preserve"> Aggregating data over days into weeks </w:t>
-      </w:r>
-      <w:r>
-        <w:rPr>
-          <w:sz w:val="24"/>
-          <w:szCs w:val="24"/>
-          <w:lang w:val="en-US"/>
-        </w:rPr>
-        <w:lastRenderedPageBreak/>
-        <w:t xml:space="preserve">doesn’t eliminate much information (the patterns are preserved), so good to use this. </w:t>
+        <w:t xml:space="preserve"> Aggregating data over days into weeks doesn’t eliminate much information (the patterns are preserved), so good to use this. </w:t>
       </w:r>
       <w:r>
         <w:rPr>
@@ -585,8 +615,6 @@
           <w:lang w:val="en-US"/>
         </w:rPr>
       </w:pPr>
-      <w:bookmarkStart w:id="0" w:name="_GoBack"/>
-      <w:bookmarkEnd w:id="0"/>
     </w:p>
     <w:p>
       <w:pPr>

</xml_diff>